<commit_message>
Add Additional menu. Add time and date formats. Refactoring
</commit_message>
<xml_diff>
--- a/docs/Документация.docx
+++ b/docs/Документация.docx
@@ -212,14 +212,89 @@
           <w:sz w:val="24"/>
           <w:szCs w:val="24"/>
         </w:rPr>
-        <w:t>3 кнопки</w:t>
-      </w:r>
-      <w:r>
-        <w:rPr>
-          <w:rFonts w:ascii="Helvetica" w:hAnsi="Helvetica" w:cs="Times New Roman"/>
-          <w:sz w:val="24"/>
-          <w:szCs w:val="24"/>
-          <w:lang w:val="en-US"/>
+        <w:t>4 светодиода (</w:t>
+      </w:r>
+      <w:r>
+        <w:rPr>
+          <w:rFonts w:ascii="Helvetica" w:hAnsi="Helvetica" w:cs="Times New Roman"/>
+          <w:sz w:val="24"/>
+          <w:szCs w:val="24"/>
+        </w:rPr>
+        <w:t>«Зеленый», «Красный», «Желтый», «Настройка»</w:t>
+      </w:r>
+      <w:bookmarkStart w:id="0" w:name="_GoBack"/>
+      <w:bookmarkEnd w:id="0"/>
+      <w:r>
+        <w:rPr>
+          <w:rFonts w:ascii="Helvetica" w:hAnsi="Helvetica" w:cs="Times New Roman"/>
+          <w:sz w:val="24"/>
+          <w:szCs w:val="24"/>
+        </w:rPr>
+        <w:t>)</w:t>
+      </w:r>
+      <w:r>
+        <w:rPr>
+          <w:rFonts w:ascii="Helvetica" w:hAnsi="Helvetica" w:cs="Times New Roman"/>
+          <w:sz w:val="24"/>
+          <w:szCs w:val="24"/>
+          <w:lang w:val="en-US"/>
+        </w:rPr>
+        <w:t>;</w:t>
+      </w:r>
+    </w:p>
+    <w:p>
+      <w:pPr>
+        <w:pStyle w:val="a3"/>
+        <w:numPr>
+          <w:ilvl w:val="0"/>
+          <w:numId w:val="3"/>
+        </w:numPr>
+        <w:spacing w:line="360" w:lineRule="auto"/>
+        <w:ind w:left="0" w:firstLine="0"/>
+        <w:jc w:val="both"/>
+        <w:rPr>
+          <w:rFonts w:ascii="Helvetica" w:hAnsi="Helvetica" w:cs="Times New Roman"/>
+          <w:sz w:val="24"/>
+          <w:szCs w:val="24"/>
+        </w:rPr>
+      </w:pPr>
+      <w:r>
+        <w:rPr>
+          <w:rFonts w:ascii="Helvetica" w:hAnsi="Helvetica" w:cs="Times New Roman"/>
+          <w:sz w:val="24"/>
+          <w:szCs w:val="24"/>
+        </w:rPr>
+        <w:t>4</w:t>
+      </w:r>
+      <w:r>
+        <w:rPr>
+          <w:rFonts w:ascii="Helvetica" w:hAnsi="Helvetica" w:cs="Times New Roman"/>
+          <w:sz w:val="24"/>
+          <w:szCs w:val="24"/>
+        </w:rPr>
+        <w:t xml:space="preserve"> кнопки</w:t>
+      </w:r>
+      <w:r>
+        <w:rPr>
+          <w:rFonts w:ascii="Helvetica" w:hAnsi="Helvetica" w:cs="Times New Roman"/>
+          <w:sz w:val="24"/>
+          <w:szCs w:val="24"/>
+        </w:rPr>
+        <w:t xml:space="preserve"> (</w:t>
+      </w:r>
+      <w:r>
+        <w:rPr>
+          <w:rFonts w:ascii="Helvetica" w:hAnsi="Helvetica" w:cs="Times New Roman"/>
+          <w:sz w:val="24"/>
+          <w:szCs w:val="24"/>
+        </w:rPr>
+        <w:t>«Левая», «Правая», «Настройка», «Назад»)</w:t>
+      </w:r>
+      <w:r>
+        <w:rPr>
+          <w:rFonts w:ascii="Helvetica" w:hAnsi="Helvetica" w:cs="Times New Roman"/>
+          <w:sz w:val="24"/>
+          <w:szCs w:val="24"/>
         </w:rPr>
         <w:t>;</w:t>
       </w:r>
@@ -594,8 +669,6 @@
         </w:rPr>
         <w:t xml:space="preserve"> изменить и</w:t>
       </w:r>
-      <w:bookmarkStart w:id="0" w:name="_GoBack"/>
-      <w:bookmarkEnd w:id="0"/>
       <w:r>
         <w:rPr>
           <w:rFonts w:ascii="Helvetica" w:hAnsi="Helvetica" w:cs="Times New Roman"/>

</xml_diff>